<commit_message>
revisi 11 maret 2022
</commit_message>
<xml_diff>
--- a/TA-Pengembangan-Sistem-DBA-Rev-1.3.docx
+++ b/TA-Pengembangan-Sistem-DBA-Rev-1.3.docx
@@ -19313,12 +19313,119 @@
         <w:ind w:left="567"/>
       </w:pPr>
       <w:r>
+        <w:lastRenderedPageBreak/>
+        <mc:AlternateContent>
+          <mc:Choice Requires="wps">
+            <w:drawing>
+              <wp:anchor distT="0" distB="0" distL="114300" distR="114300" simplePos="0" relativeHeight="251670528" behindDoc="0" locked="0" layoutInCell="1" allowOverlap="1" wp14:anchorId="47040FFD" wp14:editId="2A562B02">
+                <wp:simplePos x="0" y="0"/>
+                <wp:positionH relativeFrom="column">
+                  <wp:posOffset>-439103</wp:posOffset>
+                </wp:positionH>
+                <wp:positionV relativeFrom="paragraph">
+                  <wp:posOffset>4561523</wp:posOffset>
+                </wp:positionV>
+                <wp:extent cx="352425" cy="285750"/>
+                <wp:effectExtent l="0" t="0" r="4762" b="0"/>
+                <wp:wrapNone/>
+                <wp:docPr id="55" name="Text Box 55"/>
+                <wp:cNvGraphicFramePr/>
+                <a:graphic xmlns:a="http://schemas.openxmlformats.org/drawingml/2006/main">
+                  <a:graphicData uri="http://schemas.microsoft.com/office/word/2010/wordprocessingShape">
+                    <wps:wsp>
+                      <wps:cNvSpPr txBox="1"/>
+                      <wps:spPr>
+                        <a:xfrm rot="5400000">
+                          <a:off x="0" y="0"/>
+                          <a:ext cx="352425" cy="285750"/>
+                        </a:xfrm>
+                        <a:prstGeom prst="rect">
+                          <a:avLst/>
+                        </a:prstGeom>
+                        <a:noFill/>
+                        <a:ln w="6350">
+                          <a:noFill/>
+                        </a:ln>
+                      </wps:spPr>
+                      <wps:txbx>
+                        <w:txbxContent>
+                          <w:p>
+                            <w:pPr>
+                              <w:rPr>
+                                <w:lang w:val="id-ID"/>
+                              </w:rPr>
+                            </w:pPr>
+                            <w:r>
+                              <w:rPr>
+                                <w:lang w:val="id-ID"/>
+                              </w:rPr>
+                              <w:t>2</w:t>
+                            </w:r>
+                            <w:r>
+                              <w:rPr>
+                                <w:lang w:val="id-ID"/>
+                              </w:rPr>
+                              <w:t>3</w:t>
+                            </w:r>
+                          </w:p>
+                        </w:txbxContent>
+                      </wps:txbx>
+                      <wps:bodyPr rot="0" spcFirstLastPara="0" vertOverflow="overflow" horzOverflow="overflow" vert="horz" wrap="square" lIns="91440" tIns="45720" rIns="91440" bIns="45720" numCol="1" spcCol="0" rtlCol="0" fromWordArt="0" anchor="t" anchorCtr="0" forceAA="0" compatLnSpc="1">
+                        <a:prstTxWarp prst="textNoShape">
+                          <a:avLst/>
+                        </a:prstTxWarp>
+                        <a:noAutofit/>
+                      </wps:bodyPr>
+                    </wps:wsp>
+                  </a:graphicData>
+                </a:graphic>
+                <wp14:sizeRelH relativeFrom="margin">
+                  <wp14:pctWidth>0</wp14:pctWidth>
+                </wp14:sizeRelH>
+              </wp:anchor>
+            </w:drawing>
+          </mc:Choice>
+          <mc:Fallback>
+            <w:pict>
+              <v:shapetype w14:anchorId="47040FFD" id="_x0000_t202" coordsize="21600,21600" o:spt="202" path="m,l,21600r21600,l21600,xe">
+                <v:stroke joinstyle="miter"/>
+                <v:path gradientshapeok="t" o:connecttype="rect"/>
+              </v:shapetype>
+              <v:shape id="Text Box 55" o:spid="_x0000_s1026" type="#_x0000_t202" style="position:absolute;left:0;text-align:left;margin-left:-34.6pt;margin-top:359.2pt;width:27.75pt;height:22.5pt;rotation:90;z-index:251670528;visibility:visible;mso-wrap-style:square;mso-width-percent:0;mso-wrap-distance-left:9pt;mso-wrap-distance-top:0;mso-wrap-distance-right:9pt;mso-wrap-distance-bottom:0;mso-position-horizontal:absolute;mso-position-horizontal-relative:text;mso-position-vertical:absolute;mso-position-vertical-relative:text;mso-width-percent:0;mso-width-relative:margin;v-text-anchor:top" o:gfxdata="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" filled="f" stroked="f" strokeweight=".5pt">
+                <v:textbox>
+                  <w:txbxContent>
+                    <w:p>
+                      <w:pPr>
+                        <w:rPr>
+                          <w:lang w:val="id-ID"/>
+                        </w:rPr>
+                      </w:pPr>
+                      <w:r>
+                        <w:rPr>
+                          <w:lang w:val="id-ID"/>
+                        </w:rPr>
+                        <w:t>2</w:t>
+                      </w:r>
+                      <w:r>
+                        <w:rPr>
+                          <w:lang w:val="id-ID"/>
+                        </w:rPr>
+                        <w:t>3</w:t>
+                      </w:r>
+                    </w:p>
+                  </w:txbxContent>
+                </v:textbox>
+              </v:shape>
+            </w:pict>
+          </mc:Fallback>
+        </mc:AlternateContent>
+      </w:r>
+      <w:r>
         <w:rPr>
           <w:noProof/>
         </w:rPr>
-        <w:lastRenderedPageBreak/>
         <w:drawing>
-          <wp:inline distT="0" distB="0" distL="0" distR="0" wp14:anchorId="0494151A" wp14:editId="3FFA361A">
+          <wp:inline distT="0" distB="0" distL="0" distR="0" wp14:anchorId="0494151A" wp14:editId="52A5C2B5">
             <wp:extent cx="7676199" cy="4513517"/>
             <wp:effectExtent l="0" t="0" r="0" b="0"/>
             <wp:docPr id="39" name="Picture 39"/>
@@ -19403,6 +19510,79 @@
         <w:ind w:left="426"/>
         <w:jc w:val="center"/>
       </w:pPr>
+      <w:r>
+        <mc:AlternateContent>
+          <mc:Choice Requires="wps">
+            <w:drawing>
+              <wp:anchor distT="0" distB="0" distL="114300" distR="114300" simplePos="0" relativeHeight="251669504" behindDoc="0" locked="0" layoutInCell="1" allowOverlap="1" wp14:anchorId="60EFB202" wp14:editId="2F397115">
+                <wp:simplePos x="0" y="0"/>
+                <wp:positionH relativeFrom="column">
+                  <wp:posOffset>-10160</wp:posOffset>
+                </wp:positionH>
+                <wp:positionV relativeFrom="paragraph">
+                  <wp:posOffset>307975</wp:posOffset>
+                </wp:positionV>
+                <wp:extent cx="190500" cy="200025"/>
+                <wp:effectExtent l="0" t="0" r="19050" b="28575"/>
+                <wp:wrapNone/>
+                <wp:docPr id="48" name="Rectangle 48"/>
+                <wp:cNvGraphicFramePr/>
+                <a:graphic xmlns:a="http://schemas.openxmlformats.org/drawingml/2006/main">
+                  <a:graphicData uri="http://schemas.microsoft.com/office/word/2010/wordprocessingShape">
+                    <wps:wsp>
+                      <wps:cNvSpPr/>
+                      <wps:spPr>
+                        <a:xfrm>
+                          <a:off x="0" y="0"/>
+                          <a:ext cx="190500" cy="200025"/>
+                        </a:xfrm>
+                        <a:prstGeom prst="rect">
+                          <a:avLst/>
+                        </a:prstGeom>
+                        <a:solidFill>
+                          <a:schemeClr val="bg1"/>
+                        </a:solidFill>
+                        <a:ln>
+                          <a:solidFill>
+                            <a:schemeClr val="bg1"/>
+                          </a:solidFill>
+                        </a:ln>
+                      </wps:spPr>
+                      <wps:style>
+                        <a:lnRef idx="2">
+                          <a:schemeClr val="accent1">
+                            <a:shade val="50000"/>
+                          </a:schemeClr>
+                        </a:lnRef>
+                        <a:fillRef idx="1">
+                          <a:schemeClr val="accent1"/>
+                        </a:fillRef>
+                        <a:effectRef idx="0">
+                          <a:schemeClr val="accent1"/>
+                        </a:effectRef>
+                        <a:fontRef idx="minor">
+                          <a:schemeClr val="lt1"/>
+                        </a:fontRef>
+                      </wps:style>
+                      <wps:bodyPr rot="0" spcFirstLastPara="0" vertOverflow="overflow" horzOverflow="overflow" vert="horz" wrap="square" lIns="91440" tIns="45720" rIns="91440" bIns="45720" numCol="1" spcCol="0" rtlCol="0" fromWordArt="0" anchor="ctr" anchorCtr="0" forceAA="0" compatLnSpc="1">
+                        <a:prstTxWarp prst="textNoShape">
+                          <a:avLst/>
+                        </a:prstTxWarp>
+                        <a:noAutofit/>
+                      </wps:bodyPr>
+                    </wps:wsp>
+                  </a:graphicData>
+                </a:graphic>
+              </wp:anchor>
+            </w:drawing>
+          </mc:Choice>
+          <mc:Fallback>
+            <w:pict>
+              <v:rect w14:anchorId="5A993DBF" id="Rectangle 48" o:spid="_x0000_s1026" style="position:absolute;margin-left:-.8pt;margin-top:24.25pt;width:15pt;height:15.75pt;z-index:251669504;visibility:visible;mso-wrap-style:square;mso-wrap-distance-left:9pt;mso-wrap-distance-top:0;mso-wrap-distance-right:9pt;mso-wrap-distance-bottom:0;mso-position-horizontal:absolute;mso-position-horizontal-relative:text;mso-position-vertical:absolute;mso-position-vertical-relative:text;v-text-anchor:middle" o:gfxdata="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" fillcolor="white [3212]" strokecolor="white [3212]" strokeweight="1pt"/>
+            </w:pict>
+          </mc:Fallback>
+        </mc:AlternateContent>
+      </w:r>
     </w:p>
     <w:p>
       <w:pPr>
@@ -20098,11 +20278,7 @@
           </mc:Choice>
           <mc:Fallback>
             <w:pict>
-              <v:shapetype w14:anchorId="3040C8FC" id="_x0000_t202" coordsize="21600,21600" o:spt="202" path="m,l,21600r21600,l21600,xe">
-                <v:stroke joinstyle="miter"/>
-                <v:path gradientshapeok="t" o:connecttype="rect"/>
-              </v:shapetype>
-              <v:shape id="Text Box 49" o:spid="_x0000_s1026" type="#_x0000_t202" style="position:absolute;left:0;text-align:left;margin-left:-34.05pt;margin-top:329.85pt;width:27.75pt;height:22.5pt;rotation:90;z-index:251660288;visibility:visible;mso-wrap-style:square;mso-width-percent:0;mso-wrap-distance-left:9pt;mso-wrap-distance-top:0;mso-wrap-distance-right:9pt;mso-wrap-distance-bottom:0;mso-position-horizontal:absolute;mso-position-horizontal-relative:text;mso-position-vertical:absolute;mso-position-vertical-relative:text;mso-width-percent:0;mso-width-relative:margin;v-text-anchor:top" o:gfxdata="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" filled="f" stroked="f" strokeweight=".5pt">
+              <v:shape w14:anchorId="3040C8FC" id="Text Box 49" o:spid="_x0000_s1027" type="#_x0000_t202" style="position:absolute;left:0;text-align:left;margin-left:-34.05pt;margin-top:329.85pt;width:27.75pt;height:22.5pt;rotation:90;z-index:251660288;visibility:visible;mso-wrap-style:square;mso-width-percent:0;mso-wrap-distance-left:9pt;mso-wrap-distance-top:0;mso-wrap-distance-right:9pt;mso-wrap-distance-bottom:0;mso-position-horizontal:absolute;mso-position-horizontal-relative:text;mso-position-vertical:absolute;mso-position-vertical-relative:text;mso-width-percent:0;mso-width-relative:margin;v-text-anchor:top" o:gfxdata="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" filled="f" stroked="f" strokeweight=".5pt">
                 <v:textbox>
                   <w:txbxContent>
                     <w:p>
@@ -20247,7 +20423,7 @@
           </mc:Choice>
           <mc:Fallback>
             <w:pict>
-              <v:rect w14:anchorId="3AD6DD6A" id="Rectangle 43" o:spid="_x0000_s1026" style="position:absolute;margin-left:-.3pt;margin-top:78.8pt;width:15pt;height:15.75pt;z-index:251659264;visibility:visible;mso-wrap-style:square;mso-wrap-distance-left:9pt;mso-wrap-distance-top:0;mso-wrap-distance-right:9pt;mso-wrap-distance-bottom:0;mso-position-horizontal:absolute;mso-position-horizontal-relative:text;mso-position-vertical:absolute;mso-position-vertical-relative:text;v-text-anchor:middle" o:gfxdata="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" fillcolor="white [3212]" strokecolor="white [3212]" strokeweight="1pt"/>
+              <v:rect w14:anchorId="16246038" id="Rectangle 43" o:spid="_x0000_s1026" style="position:absolute;margin-left:-.3pt;margin-top:78.8pt;width:15pt;height:15.75pt;z-index:251659264;visibility:visible;mso-wrap-style:square;mso-wrap-distance-left:9pt;mso-wrap-distance-top:0;mso-wrap-distance-right:9pt;mso-wrap-distance-bottom:0;mso-position-horizontal:absolute;mso-position-horizontal-relative:text;mso-position-vertical:absolute;mso-position-vertical-relative:text;v-text-anchor:middle" o:gfxdata="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" fillcolor="white [3212]" strokecolor="white [3212]" strokeweight="1pt"/>
             </w:pict>
           </mc:Fallback>
         </mc:AlternateContent>
@@ -20460,13 +20636,7 @@
                               <w:rPr>
                                 <w:lang w:val="id-ID"/>
                               </w:rPr>
-                              <w:t>2</w:t>
-                            </w:r>
-                            <w:r>
-                              <w:rPr>
-                                <w:lang w:val="id-ID"/>
-                              </w:rPr>
-                              <w:t>8</w:t>
+                              <w:t>28</w:t>
                             </w:r>
                           </w:p>
                         </w:txbxContent>
@@ -20488,7 +20658,7 @@
           </mc:Choice>
           <mc:Fallback>
             <w:pict>
-              <v:shape w14:anchorId="10E04534" id="Text Box 50" o:spid="_x0000_s1027" type="#_x0000_t202" style="position:absolute;left:0;text-align:left;margin-left:-35.3pt;margin-top:343.3pt;width:27.75pt;height:22.5pt;rotation:90;z-index:251662336;visibility:visible;mso-wrap-style:square;mso-width-percent:0;mso-wrap-distance-left:9pt;mso-wrap-distance-top:0;mso-wrap-distance-right:9pt;mso-wrap-distance-bottom:0;mso-position-horizontal:absolute;mso-position-horizontal-relative:text;mso-position-vertical:absolute;mso-position-vertical-relative:text;mso-width-percent:0;mso-width-relative:margin;v-text-anchor:top" o:gfxdata="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" filled="f" stroked="f" strokeweight=".5pt">
+              <v:shape w14:anchorId="10E04534" id="Text Box 50" o:spid="_x0000_s1028" type="#_x0000_t202" style="position:absolute;left:0;text-align:left;margin-left:-35.3pt;margin-top:343.3pt;width:27.75pt;height:22.5pt;rotation:90;z-index:251662336;visibility:visible;mso-wrap-style:square;mso-width-percent:0;mso-wrap-distance-left:9pt;mso-wrap-distance-top:0;mso-wrap-distance-right:9pt;mso-wrap-distance-bottom:0;mso-position-horizontal:absolute;mso-position-horizontal-relative:text;mso-position-vertical:absolute;mso-position-vertical-relative:text;mso-width-percent:0;mso-width-relative:margin;v-text-anchor:top" o:gfxdata="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" filled="f" stroked="f" strokeweight=".5pt">
                 <v:textbox>
                   <w:txbxContent>
                     <w:p>
@@ -20501,13 +20671,7 @@
                         <w:rPr>
                           <w:lang w:val="id-ID"/>
                         </w:rPr>
-                        <w:t>2</w:t>
-                      </w:r>
-                      <w:r>
-                        <w:rPr>
-                          <w:lang w:val="id-ID"/>
-                        </w:rPr>
-                        <w:t>8</w:t>
+                        <w:t>28</w:t>
                       </w:r>
                     </w:p>
                   </w:txbxContent>
@@ -20564,11 +20728,11 @@
         </w:drawing>
       </w:r>
     </w:p>
+    <w:bookmarkStart w:id="49" w:name="_Toc97127038"/>
     <w:p>
       <w:pPr>
         <w:pStyle w:val="Heading4"/>
       </w:pPr>
-      <w:bookmarkStart w:id="49" w:name="_Toc97127038"/>
       <w:r>
         <w:rPr>
           <w:noProof/>
@@ -20640,7 +20804,7 @@
           </mc:Choice>
           <mc:Fallback>
             <w:pict>
-              <v:rect w14:anchorId="2324E7C4" id="Rectangle 52" o:spid="_x0000_s1026" style="position:absolute;margin-left:0;margin-top:43.45pt;width:15pt;height:15.75pt;z-index:251664384;visibility:visible;mso-wrap-style:square;mso-wrap-distance-left:9pt;mso-wrap-distance-top:0;mso-wrap-distance-right:9pt;mso-wrap-distance-bottom:0;mso-position-horizontal:absolute;mso-position-horizontal-relative:text;mso-position-vertical:absolute;mso-position-vertical-relative:text;v-text-anchor:middle" o:gfxdata="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" fillcolor="white [3212]" strokecolor="white [3212]" strokeweight="1pt"/>
+              <v:rect w14:anchorId="5A6FC22A" id="Rectangle 52" o:spid="_x0000_s1026" style="position:absolute;margin-left:0;margin-top:43.45pt;width:15pt;height:15.75pt;z-index:251664384;visibility:visible;mso-wrap-style:square;mso-wrap-distance-left:9pt;mso-wrap-distance-top:0;mso-wrap-distance-right:9pt;mso-wrap-distance-bottom:0;mso-position-horizontal:absolute;mso-position-horizontal-relative:text;mso-position-vertical:absolute;mso-position-vertical-relative:text;v-text-anchor:middle" o:gfxdata="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" fillcolor="white [3212]" strokecolor="white [3212]" strokeweight="1pt"/>
             </w:pict>
           </mc:Fallback>
         </mc:AlternateContent>
@@ -20733,6 +20897,9 @@
     </w:p>
     <w:p>
       <w:r>
+        <w:rPr>
+          <w:noProof/>
+        </w:rPr>
         <mc:AlternateContent>
           <mc:Choice Requires="wps">
             <w:drawing>
@@ -20778,13 +20945,7 @@
                               <w:rPr>
                                 <w:lang w:val="id-ID"/>
                               </w:rPr>
-                              <w:t>2</w:t>
-                            </w:r>
-                            <w:r>
-                              <w:rPr>
-                                <w:lang w:val="id-ID"/>
-                              </w:rPr>
-                              <w:t>9</w:t>
+                              <w:t>29</w:t>
                             </w:r>
                           </w:p>
                         </w:txbxContent>
@@ -20806,7 +20967,7 @@
           </mc:Choice>
           <mc:Fallback>
             <w:pict>
-              <v:shape w14:anchorId="378A3047" id="Text Box 53" o:spid="_x0000_s1028" type="#_x0000_t202" style="position:absolute;left:0;text-align:left;margin-left:-34.55pt;margin-top:340.5pt;width:27.75pt;height:22.5pt;rotation:90;z-index:251666432;visibility:visible;mso-wrap-style:square;mso-width-percent:0;mso-wrap-distance-left:9pt;mso-wrap-distance-top:0;mso-wrap-distance-right:9pt;mso-wrap-distance-bottom:0;mso-position-horizontal:absolute;mso-position-horizontal-relative:text;mso-position-vertical:absolute;mso-position-vertical-relative:text;mso-width-percent:0;mso-width-relative:margin;v-text-anchor:top" o:gfxdata="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" filled="f" stroked="f" strokeweight=".5pt">
+              <v:shape w14:anchorId="378A3047" id="Text Box 53" o:spid="_x0000_s1029" type="#_x0000_t202" style="position:absolute;left:0;text-align:left;margin-left:-34.55pt;margin-top:340.5pt;width:27.75pt;height:22.5pt;rotation:90;z-index:251666432;visibility:visible;mso-wrap-style:square;mso-width-percent:0;mso-wrap-distance-left:9pt;mso-wrap-distance-top:0;mso-wrap-distance-right:9pt;mso-wrap-distance-bottom:0;mso-position-horizontal:absolute;mso-position-horizontal-relative:text;mso-position-vertical:absolute;mso-position-vertical-relative:text;mso-width-percent:0;mso-width-relative:margin;v-text-anchor:top" o:gfxdata="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" filled="f" stroked="f" strokeweight=".5pt">
                 <v:textbox>
                   <w:txbxContent>
                     <w:p>
@@ -20819,13 +20980,7 @@
                         <w:rPr>
                           <w:lang w:val="id-ID"/>
                         </w:rPr>
-                        <w:t>2</w:t>
-                      </w:r>
-                      <w:r>
-                        <w:rPr>
-                          <w:lang w:val="id-ID"/>
-                        </w:rPr>
-                        <w:t>9</w:t>
+                        <w:t>29</w:t>
                       </w:r>
                     </w:p>
                   </w:txbxContent>
@@ -20907,6 +21062,9 @@
         <w:jc w:val="left"/>
       </w:pPr>
       <w:r>
+        <w:rPr>
+          <w:noProof/>
+        </w:rPr>
         <mc:AlternateContent>
           <mc:Choice Requires="wps">
             <w:drawing>
@@ -20974,7 +21132,7 @@
           </mc:Choice>
           <mc:Fallback>
             <w:pict>
-              <v:rect w14:anchorId="3FAA46D5" id="Rectangle 54" o:spid="_x0000_s1026" style="position:absolute;margin-left:.75pt;margin-top:24.7pt;width:15pt;height:15.75pt;z-index:251667456;visibility:visible;mso-wrap-style:square;mso-wrap-distance-left:9pt;mso-wrap-distance-top:0;mso-wrap-distance-right:9pt;mso-wrap-distance-bottom:0;mso-position-horizontal:absolute;mso-position-horizontal-relative:text;mso-position-vertical:absolute;mso-position-vertical-relative:text;v-text-anchor:middle" o:gfxdata="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" fillcolor="white [3212]" strokecolor="white [3212]" strokeweight="1pt"/>
+              <v:rect w14:anchorId="586FAA93" id="Rectangle 54" o:spid="_x0000_s1026" style="position:absolute;margin-left:.75pt;margin-top:24.7pt;width:15pt;height:15.75pt;z-index:251667456;visibility:visible;mso-wrap-style:square;mso-wrap-distance-left:9pt;mso-wrap-distance-top:0;mso-wrap-distance-right:9pt;mso-wrap-distance-bottom:0;mso-position-horizontal:absolute;mso-position-horizontal-relative:text;mso-position-vertical:absolute;mso-position-vertical-relative:text;v-text-anchor:middle" o:gfxdata="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" fillcolor="white [3212]" strokecolor="white [3212]" strokeweight="1pt"/>
             </w:pict>
           </mc:Fallback>
         </mc:AlternateContent>

</xml_diff>